<commit_message>
feat(08): add files lab-8
</commit_message>
<xml_diff>
--- a/labs/lab08/report/_output/report.docx
+++ b/labs/lab08/report/_output/report.docx
@@ -2,170 +2,28 @@
 <file path=word/document.xml><?xml version="1.0" encoding="utf-8"?>
 <w:document xmlns:w="http://schemas.openxmlformats.org/wordprocessingml/2006/main" xmlns:m="http://schemas.openxmlformats.org/officeDocument/2006/math" xmlns:r="http://schemas.openxmlformats.org/officeDocument/2006/relationships" xmlns:o="urn:schemas-microsoft-com:office:office" xmlns:v="urn:schemas-microsoft-com:vml" xmlns:w10="urn:schemas-microsoft-com:office:word" xmlns:a="http://schemas.openxmlformats.org/drawingml/2006/main" xmlns:pic="http://schemas.openxmlformats.org/drawingml/2006/picture" xmlns:wp="http://schemas.openxmlformats.org/drawingml/2006/wordprocessingDrawing">
   <w:body>
-    <w:sdt>
-      <w:sdtPr>
-        <w:docPartObj>
-          <w:docPartGallery w:val="Table of Contents"/>
-          <w:docPartUnique/>
-        </w:docPartObj>
-      </w:sdtPr>
-      <w:sdtContent>
-        <w:p>
-          <w:pPr>
-            <w:pStyle w:val="TOCHeading"/>
-          </w:pPr>
-          <w:r>
-            <w:t xml:space="preserve">Содержание</w:t>
-          </w:r>
-        </w:p>
-        <w:p>
-          <w:r>
-            <w:fldChar w:fldCharType="begin" w:dirty="true"/>
-            <w:instrText xml:space="preserve">TOC \o "1-2" \h \z \u</w:instrText>
-            <w:fldChar w:fldCharType="separate"/>
-            <w:fldChar w:fldCharType="end"/>
-          </w:r>
-        </w:p>
-      </w:sdtContent>
-    </w:sdt>
-    <w:p>
-      <w:pPr>
-        <w:pStyle w:val="FirstParagraph"/>
-      </w:pPr>
-      <w:r>
-        <w:t xml:space="preserve">title:</w:t>
-      </w:r>
-      <w:r>
-        <w:t xml:space="preserve"> </w:t>
-      </w:r>
-      <w:r>
-        <w:t xml:space="preserve">“Отчёт по лабораторной работе №8”</w:t>
-      </w:r>
-      <w:r>
-        <w:t xml:space="preserve"> </w:t>
-      </w:r>
-      <w:r>
-        <w:t xml:space="preserve">subtitle:</w:t>
-      </w:r>
-      <w:r>
-        <w:t xml:space="preserve"> </w:t>
-      </w:r>
-      <w:r>
-        <w:t xml:space="preserve">“Программирование цикла. Обработка аргументов командной строки”</w:t>
-      </w:r>
-    </w:p>
-    <w:p>
-      <w:pPr>
-        <w:pStyle w:val="BodyText"/>
-      </w:pPr>
-      <w:r>
-        <w:t xml:space="preserve">author:</w:t>
-      </w:r>
-      <w:r>
-        <w:t xml:space="preserve"> </w:t>
-      </w:r>
-      <w:r>
-        <w:t xml:space="preserve">- name:</w:t>
-      </w:r>
-      <w:r>
-        <w:t xml:space="preserve"> </w:t>
-      </w:r>
-      <w:r>
-        <w:t xml:space="preserve">“Лань Цянын”</w:t>
-      </w:r>
-      <w:r>
-        <w:t xml:space="preserve"> </w:t>
-      </w:r>
-      <w:r>
-        <w:t xml:space="preserve">affiliation: |</w:t>
-      </w:r>
-      <w:r>
-        <w:t xml:space="preserve"> </w:t>
-      </w:r>
-      <w:r>
-        <w:t xml:space="preserve">Группа: НПИбд-03-25</w:t>
-      </w:r>
-      <w:r>
-        <w:t xml:space="preserve"> </w:t>
-      </w:r>
-      <w:r>
-        <w:t xml:space="preserve">Студенческий билет: 1132254528</w:t>
-      </w:r>
-    </w:p>
-    <w:p>
-      <w:pPr>
-        <w:pStyle w:val="BodyText"/>
-      </w:pPr>
-      <w:r>
-        <w:t xml:space="preserve">format:</w:t>
-      </w:r>
-      <w:r>
-        <w:t xml:space="preserve"> </w:t>
-      </w:r>
-      <w:r>
-        <w:t xml:space="preserve">pdf:</w:t>
-      </w:r>
-      <w:r>
-        <w:t xml:space="preserve"> </w:t>
-      </w:r>
-      <w:r>
-        <w:t xml:space="preserve">toc: false</w:t>
-      </w:r>
-      <w:r>
-        <w:t xml:space="preserve"> </w:t>
-      </w:r>
-      <w:r>
-        <w:t xml:space="preserve">lof: false</w:t>
-      </w:r>
-      <w:r>
-        <w:t xml:space="preserve"> </w:t>
-      </w:r>
-      <w:r>
-        <w:t xml:space="preserve">lot: false</w:t>
-      </w:r>
-      <w:r>
-        <w:t xml:space="preserve"> </w:t>
-      </w:r>
-      <w:r>
-        <w:t xml:space="preserve">number-sections: false</w:t>
-      </w:r>
-      <w:r>
-        <w:t xml:space="preserve"> </w:t>
-      </w:r>
-      <w:r>
-        <w:t xml:space="preserve">docx:</w:t>
-      </w:r>
-      <w:r>
-        <w:t xml:space="preserve"> </w:t>
-      </w:r>
-      <w:r>
-        <w:t xml:space="preserve">toc: false</w:t>
-      </w:r>
-      <w:r>
-        <w:t xml:space="preserve"> </w:t>
-      </w:r>
-      <w:r>
-        <w:t xml:space="preserve">lof: false</w:t>
-      </w:r>
-      <w:r>
-        <w:t xml:space="preserve"> </w:t>
-      </w:r>
-      <w:r>
-        <w:t xml:space="preserve">lot: false</w:t>
-      </w:r>
-      <w:r>
-        <w:t xml:space="preserve"> </w:t>
-      </w:r>
-      <w:r>
-        <w:t xml:space="preserve">number-sections: false</w:t>
-      </w:r>
-    </w:p>
-    <w:p>
-      <w:pPr>
-        <w:pStyle w:val="BodyText"/>
-      </w:pPr>
-      <w:r>
-        <w:t xml:space="preserve">titlepage: true</w:t>
+    <w:p>
+      <w:pPr>
+        <w:pStyle w:val="Title"/>
+      </w:pPr>
+      <w:r>
+        <w:t xml:space="preserve">Отчёт по лабораторной работе №8</w:t>
+      </w:r>
+    </w:p>
+    <w:p>
+      <w:pPr>
+        <w:pStyle w:val="Subtitle"/>
+      </w:pPr>
+      <w:r>
+        <w:t xml:space="preserve">Программирование цикла. Обработка аргументов командной строки</w:t>
+      </w:r>
+    </w:p>
+    <w:p>
+      <w:pPr>
+        <w:pStyle w:val="Author"/>
+      </w:pPr>
+      <w:r>
+        <w:t xml:space="preserve">Лань Цянын</w:t>
       </w:r>
     </w:p>
     <w:bookmarkStart w:id="20" w:name="цель-работы"/>
@@ -174,7 +32,7 @@
         <w:pStyle w:val="Heading1"/>
       </w:pPr>
       <w:r>
-        <w:t xml:space="preserve">1. 1. Цель работы</w:t>
+        <w:t xml:space="preserve">1. Цель работы</w:t>
       </w:r>
     </w:p>
     <w:p>
@@ -198,7 +56,7 @@
         <w:pStyle w:val="Heading1"/>
       </w:pPr>
       <w:r>
-        <w:t xml:space="preserve">2. 2. Порядок выполнения лабораторной работы</w:t>
+        <w:t xml:space="preserve">2. Порядок выполнения лабораторной работы</w:t>
       </w:r>
     </w:p>
     <w:bookmarkStart w:id="48" w:name="реализация-циклов-в-nasm"/>
@@ -207,7 +65,7 @@
         <w:pStyle w:val="Heading2"/>
       </w:pPr>
       <w:r>
-        <w:t xml:space="preserve">2.1 2.1. Реализация циклов в NASM</w:t>
+        <w:t xml:space="preserve">2.1. Реализация циклов в NASM</w:t>
       </w:r>
     </w:p>
     <w:p>
@@ -1473,7 +1331,7 @@
         <w:pStyle w:val="Heading2"/>
       </w:pPr>
       <w:r>
-        <w:t xml:space="preserve">2.2 2.2. Обработка аргументов командной строки</w:t>
+        <w:t xml:space="preserve">2.2. Обработка аргументов командной строки</w:t>
       </w:r>
     </w:p>
     <w:p>
@@ -2412,7 +2270,7 @@
         <w:pStyle w:val="Heading1"/>
       </w:pPr>
       <w:r>
-        <w:t xml:space="preserve">3. 3. Задание для самостоятельной работы</w:t>
+        <w:t xml:space="preserve">3. Задание для самостоятельной работы</w:t>
       </w:r>
     </w:p>
     <w:p>
@@ -2686,7 +2544,7 @@
         <w:pStyle w:val="Heading1"/>
       </w:pPr>
       <w:r>
-        <w:t xml:space="preserve">4. 4 Выводы</w:t>
+        <w:t xml:space="preserve">4 Выводы</w:t>
       </w:r>
     </w:p>
     <w:p>

</xml_diff>